<commit_message>
Atualização da documentação do site
</commit_message>
<xml_diff>
--- a/rascunhos/SITE TCC.docx
+++ b/rascunhos/SITE TCC.docx
@@ -67,10 +67,8 @@
               <w:rPr>
                 <w:b/>
                 <w:bCs/>
-                <w:sz w:val="24"/>
-                <w:szCs w:val="24"/>
-              </w:rPr>
-              <w:t>PÁGINA INICIAL</w:t>
+              </w:rPr>
+              <w:t>GERAL</w:t>
             </w:r>
           </w:p>
         </w:tc>
@@ -83,44 +81,31 @@
           <w:p>
             <w:pPr>
               <w:jc w:val="center"/>
-              <w:rPr>
-                <w:sz w:val="24"/>
-                <w:szCs w:val="24"/>
-              </w:rPr>
-            </w:pPr>
-            <w:r>
-              <w:rPr>
-                <w:sz w:val="24"/>
-                <w:szCs w:val="24"/>
-              </w:rPr>
-              <w:t>Página Inicial</w:t>
+            </w:pPr>
+            <w:r>
+              <w:t>Navegação</w:t>
             </w:r>
           </w:p>
         </w:tc>
         <w:tc>
           <w:tcPr>
             <w:tcW w:w="4247" w:type="dxa"/>
-          </w:tcPr>
-          <w:p>
-            <w:pPr>
-              <w:rPr>
-                <w:sz w:val="24"/>
-                <w:szCs w:val="24"/>
-              </w:rPr>
-            </w:pPr>
-            <w:r>
-              <w:rPr>
-                <w:sz w:val="24"/>
-                <w:szCs w:val="24"/>
-              </w:rPr>
-              <w:t>Um redirecionador para áreas do site e onde se concentrará informações que levam para outros tópicos do site</w:t>
-            </w:r>
-            <w:r>
-              <w:rPr>
-                <w:sz w:val="24"/>
-                <w:szCs w:val="24"/>
-              </w:rPr>
-              <w:t>, contém os “redirecionado”</w:t>
+            <w:vAlign w:val="center"/>
+          </w:tcPr>
+          <w:p>
+            <w:pPr>
+              <w:jc w:val="center"/>
+            </w:pPr>
+            <w:r>
+              <w:t xml:space="preserve">Barra de navegação onde </w:t>
+            </w:r>
+            <w:proofErr w:type="gramStart"/>
+            <w:r>
+              <w:t>contem</w:t>
+            </w:r>
+            <w:proofErr w:type="gramEnd"/>
+            <w:r>
+              <w:t xml:space="preserve"> o login e cadastro, também redireciona para “jogos, “críticos” e “noticias”.</w:t>
             </w:r>
           </w:p>
         </w:tc>
@@ -150,9 +135,11 @@
         <w:tc>
           <w:tcPr>
             <w:tcW w:w="4247" w:type="dxa"/>
-          </w:tcPr>
-          <w:p>
-            <w:pPr>
+            <w:vAlign w:val="center"/>
+          </w:tcPr>
+          <w:p>
+            <w:pPr>
+              <w:jc w:val="center"/>
               <w:rPr>
                 <w:sz w:val="24"/>
                 <w:szCs w:val="24"/>
@@ -186,27 +173,78 @@
                 <w:sz w:val="24"/>
                 <w:szCs w:val="24"/>
               </w:rPr>
-              <w:t>Jogos lançados recentemente</w:t>
+              <w:t>Rodapé</w:t>
             </w:r>
           </w:p>
         </w:tc>
         <w:tc>
           <w:tcPr>
             <w:tcW w:w="4247" w:type="dxa"/>
-          </w:tcPr>
-          <w:p>
-            <w:pPr>
-              <w:rPr>
-                <w:sz w:val="24"/>
-                <w:szCs w:val="24"/>
-              </w:rPr>
-            </w:pPr>
-            <w:r>
-              <w:rPr>
-                <w:sz w:val="24"/>
-                <w:szCs w:val="24"/>
-              </w:rPr>
-              <w:t>Uma página que classifica os jogos por ordem de lançamento (redirecionado)</w:t>
+            <w:vAlign w:val="center"/>
+          </w:tcPr>
+          <w:p>
+            <w:pPr>
+              <w:jc w:val="center"/>
+              <w:rPr>
+                <w:sz w:val="24"/>
+                <w:szCs w:val="24"/>
+              </w:rPr>
+            </w:pPr>
+            <w:r>
+              <w:rPr>
+                <w:sz w:val="24"/>
+                <w:szCs w:val="24"/>
+              </w:rPr>
+              <w:t>Redireciona para “trabalhe conosco”, “Termos de uso”, “Contato”, e “sobre nós”</w:t>
+            </w:r>
+          </w:p>
+        </w:tc>
+      </w:tr>
+    </w:tbl>
+    <w:p>
+      <w:pPr>
+        <w:jc w:val="center"/>
+      </w:pPr>
+    </w:p>
+    <w:p>
+      <w:pPr>
+        <w:jc w:val="center"/>
+      </w:pPr>
+    </w:p>
+    <w:tbl>
+      <w:tblPr>
+        <w:tblStyle w:val="Tabelacomgrade"/>
+        <w:tblW w:w="0" w:type="auto"/>
+        <w:tblLook w:val="04A0" w:firstRow="1" w:lastRow="0" w:firstColumn="1" w:lastColumn="0" w:noHBand="0" w:noVBand="1"/>
+      </w:tblPr>
+      <w:tblGrid>
+        <w:gridCol w:w="4247"/>
+        <w:gridCol w:w="4247"/>
+      </w:tblGrid>
+      <w:tr>
+        <w:tc>
+          <w:tcPr>
+            <w:tcW w:w="8494" w:type="dxa"/>
+            <w:gridSpan w:val="2"/>
+            <w:vAlign w:val="center"/>
+          </w:tcPr>
+          <w:p>
+            <w:pPr>
+              <w:spacing w:before="240"/>
+              <w:jc w:val="center"/>
+              <w:rPr>
+                <w:b/>
+                <w:bCs/>
+              </w:rPr>
+            </w:pPr>
+            <w:r>
+              <w:rPr>
+                <w:b/>
+                <w:bCs/>
+                <w:sz w:val="24"/>
+                <w:szCs w:val="24"/>
+              </w:rPr>
+              <w:t>PÁGINA INICIAL</w:t>
             </w:r>
           </w:p>
         </w:tc>
@@ -215,41 +253,46 @@
         <w:tc>
           <w:tcPr>
             <w:tcW w:w="4247" w:type="dxa"/>
-          </w:tcPr>
-          <w:p>
-            <w:pPr>
-              <w:jc w:val="center"/>
-              <w:rPr>
-                <w:sz w:val="24"/>
-                <w:szCs w:val="24"/>
-              </w:rPr>
-            </w:pPr>
-            <w:r>
-              <w:rPr>
-                <w:sz w:val="24"/>
-                <w:szCs w:val="24"/>
-              </w:rPr>
-              <w:t>Jogos em alta</w:t>
+            <w:vAlign w:val="center"/>
+          </w:tcPr>
+          <w:p>
+            <w:pPr>
+              <w:spacing w:before="240"/>
+              <w:jc w:val="center"/>
+              <w:rPr>
+                <w:sz w:val="24"/>
+                <w:szCs w:val="24"/>
+              </w:rPr>
+            </w:pPr>
+            <w:r>
+              <w:rPr>
+                <w:sz w:val="24"/>
+                <w:szCs w:val="24"/>
+              </w:rPr>
+              <w:t>Jogos lançados recentemente</w:t>
             </w:r>
           </w:p>
         </w:tc>
         <w:tc>
           <w:tcPr>
             <w:tcW w:w="4247" w:type="dxa"/>
-          </w:tcPr>
-          <w:p>
-            <w:pPr>
-              <w:rPr>
-                <w:sz w:val="24"/>
-                <w:szCs w:val="24"/>
-              </w:rPr>
-            </w:pPr>
-            <w:r>
-              <w:rPr>
-                <w:sz w:val="24"/>
-                <w:szCs w:val="24"/>
-              </w:rPr>
-              <w:t>Página que classifica os jogos por sua quantidade de acesso na página (redirecionado)</w:t>
+            <w:vAlign w:val="center"/>
+          </w:tcPr>
+          <w:p>
+            <w:pPr>
+              <w:spacing w:before="240"/>
+              <w:jc w:val="center"/>
+              <w:rPr>
+                <w:sz w:val="24"/>
+                <w:szCs w:val="24"/>
+              </w:rPr>
+            </w:pPr>
+            <w:r>
+              <w:rPr>
+                <w:sz w:val="24"/>
+                <w:szCs w:val="24"/>
+              </w:rPr>
+              <w:t>Uma página que classifica os jogos por ordem de lançamento (redirecionado)</w:t>
             </w:r>
           </w:p>
         </w:tc>
@@ -258,55 +301,46 @@
         <w:tc>
           <w:tcPr>
             <w:tcW w:w="4247" w:type="dxa"/>
-          </w:tcPr>
-          <w:p>
-            <w:pPr>
-              <w:jc w:val="center"/>
-              <w:rPr>
-                <w:sz w:val="24"/>
-                <w:szCs w:val="24"/>
-              </w:rPr>
-            </w:pPr>
-            <w:r>
-              <w:rPr>
-                <w:sz w:val="24"/>
-                <w:szCs w:val="24"/>
-              </w:rPr>
-              <w:t>Top jogos de todos os tempos</w:t>
+            <w:vAlign w:val="center"/>
+          </w:tcPr>
+          <w:p>
+            <w:pPr>
+              <w:spacing w:before="240"/>
+              <w:jc w:val="center"/>
+              <w:rPr>
+                <w:sz w:val="24"/>
+                <w:szCs w:val="24"/>
+              </w:rPr>
+            </w:pPr>
+            <w:r>
+              <w:rPr>
+                <w:sz w:val="24"/>
+                <w:szCs w:val="24"/>
+              </w:rPr>
+              <w:t>Jogos em alta</w:t>
             </w:r>
           </w:p>
         </w:tc>
         <w:tc>
           <w:tcPr>
             <w:tcW w:w="4247" w:type="dxa"/>
-          </w:tcPr>
-          <w:p>
-            <w:pPr>
-              <w:rPr>
-                <w:sz w:val="24"/>
-                <w:szCs w:val="24"/>
-              </w:rPr>
-            </w:pPr>
-            <w:r>
-              <w:rPr>
-                <w:sz w:val="24"/>
-                <w:szCs w:val="24"/>
-              </w:rPr>
-              <w:t>Pági</w:t>
-            </w:r>
-            <w:r>
-              <w:rPr>
-                <w:sz w:val="24"/>
-                <w:szCs w:val="24"/>
-              </w:rPr>
-              <w:t>na</w:t>
-            </w:r>
-            <w:r>
-              <w:rPr>
-                <w:sz w:val="24"/>
-                <w:szCs w:val="24"/>
-              </w:rPr>
-              <w:t xml:space="preserve"> com os jogos com as maiores notas desde que foram inseridos no site(redirecionado)</w:t>
+            <w:vAlign w:val="center"/>
+          </w:tcPr>
+          <w:p>
+            <w:pPr>
+              <w:spacing w:before="240"/>
+              <w:jc w:val="center"/>
+              <w:rPr>
+                <w:sz w:val="24"/>
+                <w:szCs w:val="24"/>
+              </w:rPr>
+            </w:pPr>
+            <w:r>
+              <w:rPr>
+                <w:sz w:val="24"/>
+                <w:szCs w:val="24"/>
+              </w:rPr>
+              <w:t>Página que classifica os jogos por sua quantidade de acesso na página (redirecionado)</w:t>
             </w:r>
           </w:p>
         </w:tc>
@@ -315,55 +349,60 @@
         <w:tc>
           <w:tcPr>
             <w:tcW w:w="4247" w:type="dxa"/>
-          </w:tcPr>
-          <w:p>
-            <w:pPr>
-              <w:jc w:val="center"/>
-              <w:rPr>
-                <w:sz w:val="24"/>
-                <w:szCs w:val="24"/>
-              </w:rPr>
-            </w:pPr>
-            <w:r>
-              <w:rPr>
-                <w:sz w:val="24"/>
-                <w:szCs w:val="24"/>
-              </w:rPr>
-              <w:t>Ranking dos Críticos</w:t>
+            <w:vAlign w:val="center"/>
+          </w:tcPr>
+          <w:p>
+            <w:pPr>
+              <w:spacing w:before="240"/>
+              <w:jc w:val="center"/>
+              <w:rPr>
+                <w:sz w:val="24"/>
+                <w:szCs w:val="24"/>
+              </w:rPr>
+            </w:pPr>
+            <w:r>
+              <w:rPr>
+                <w:sz w:val="24"/>
+                <w:szCs w:val="24"/>
+              </w:rPr>
+              <w:t>Top jogos de todos os tempos</w:t>
             </w:r>
           </w:p>
         </w:tc>
         <w:tc>
           <w:tcPr>
             <w:tcW w:w="4247" w:type="dxa"/>
-          </w:tcPr>
-          <w:p>
-            <w:pPr>
-              <w:rPr>
-                <w:sz w:val="24"/>
-                <w:szCs w:val="24"/>
-              </w:rPr>
-            </w:pPr>
-            <w:r>
-              <w:rPr>
-                <w:sz w:val="24"/>
-                <w:szCs w:val="24"/>
-              </w:rPr>
-              <w:t>Página ranqueando</w:t>
-            </w:r>
-            <w:r>
-              <w:rPr>
-                <w:sz w:val="24"/>
-                <w:szCs w:val="24"/>
-              </w:rPr>
-              <w:t xml:space="preserve"> os críticos </w:t>
-            </w:r>
-            <w:r>
-              <w:rPr>
-                <w:sz w:val="24"/>
-                <w:szCs w:val="24"/>
-              </w:rPr>
-              <w:t>com maior reputação no site (redirecionado)</w:t>
+            <w:vAlign w:val="center"/>
+          </w:tcPr>
+          <w:p>
+            <w:pPr>
+              <w:spacing w:before="240"/>
+              <w:jc w:val="center"/>
+              <w:rPr>
+                <w:sz w:val="24"/>
+                <w:szCs w:val="24"/>
+              </w:rPr>
+            </w:pPr>
+            <w:r>
+              <w:rPr>
+                <w:sz w:val="24"/>
+                <w:szCs w:val="24"/>
+              </w:rPr>
+              <w:t>Pági</w:t>
+            </w:r>
+            <w:r>
+              <w:rPr>
+                <w:sz w:val="24"/>
+                <w:szCs w:val="24"/>
+              </w:rPr>
+              <w:t>na</w:t>
+            </w:r>
+            <w:r>
+              <w:rPr>
+                <w:sz w:val="24"/>
+                <w:szCs w:val="24"/>
+              </w:rPr>
+              <w:t xml:space="preserve"> com os jogos com as maiores notas desde que foram inseridos no site(redirecionado)</w:t>
             </w:r>
           </w:p>
         </w:tc>
@@ -372,57 +411,60 @@
         <w:tc>
           <w:tcPr>
             <w:tcW w:w="4247" w:type="dxa"/>
-          </w:tcPr>
-          <w:p>
-            <w:pPr>
-              <w:jc w:val="center"/>
-              <w:rPr>
-                <w:sz w:val="24"/>
-                <w:szCs w:val="24"/>
-              </w:rPr>
-            </w:pPr>
-            <w:r>
-              <w:rPr>
-                <w:sz w:val="24"/>
-                <w:szCs w:val="24"/>
-              </w:rPr>
-              <w:t>Notícias</w:t>
+            <w:vAlign w:val="center"/>
+          </w:tcPr>
+          <w:p>
+            <w:pPr>
+              <w:spacing w:before="240"/>
+              <w:jc w:val="center"/>
+              <w:rPr>
+                <w:sz w:val="24"/>
+                <w:szCs w:val="24"/>
+              </w:rPr>
+            </w:pPr>
+            <w:r>
+              <w:rPr>
+                <w:sz w:val="24"/>
+                <w:szCs w:val="24"/>
+              </w:rPr>
+              <w:t>Ranking dos Críticos</w:t>
             </w:r>
           </w:p>
         </w:tc>
         <w:tc>
           <w:tcPr>
             <w:tcW w:w="4247" w:type="dxa"/>
-          </w:tcPr>
-          <w:p>
-            <w:pPr>
-              <w:rPr>
-                <w:sz w:val="24"/>
-                <w:szCs w:val="24"/>
-              </w:rPr>
-            </w:pPr>
-            <w:r>
-              <w:rPr>
-                <w:sz w:val="24"/>
-                <w:szCs w:val="24"/>
-              </w:rPr>
-              <w:t xml:space="preserve">Páginas com notícias sobre o mundo dos </w:t>
-            </w:r>
-            <w:proofErr w:type="gramStart"/>
-            <w:r>
-              <w:rPr>
-                <w:sz w:val="24"/>
-                <w:szCs w:val="24"/>
-              </w:rPr>
-              <w:t>jogos(</w:t>
-            </w:r>
-            <w:proofErr w:type="gramEnd"/>
-            <w:r>
-              <w:rPr>
-                <w:sz w:val="24"/>
-                <w:szCs w:val="24"/>
-              </w:rPr>
-              <w:t>Redirecionado)</w:t>
+            <w:vAlign w:val="center"/>
+          </w:tcPr>
+          <w:p>
+            <w:pPr>
+              <w:spacing w:before="240"/>
+              <w:jc w:val="center"/>
+              <w:rPr>
+                <w:sz w:val="24"/>
+                <w:szCs w:val="24"/>
+              </w:rPr>
+            </w:pPr>
+            <w:r>
+              <w:rPr>
+                <w:sz w:val="24"/>
+                <w:szCs w:val="24"/>
+              </w:rPr>
+              <w:t>Página ranqueando</w:t>
+            </w:r>
+            <w:r>
+              <w:rPr>
+                <w:sz w:val="24"/>
+                <w:szCs w:val="24"/>
+              </w:rPr>
+              <w:t xml:space="preserve"> os críticos </w:t>
+            </w:r>
+            <w:r>
+              <w:rPr>
+                <w:sz w:val="24"/>
+                <w:szCs w:val="24"/>
+              </w:rPr>
+              <w:t>com maior reputação no site (redirecionado)</w:t>
             </w:r>
           </w:p>
         </w:tc>
@@ -431,55 +473,62 @@
         <w:tc>
           <w:tcPr>
             <w:tcW w:w="4247" w:type="dxa"/>
-          </w:tcPr>
-          <w:p>
-            <w:pPr>
-              <w:jc w:val="center"/>
-              <w:rPr>
-                <w:sz w:val="24"/>
-                <w:szCs w:val="24"/>
-              </w:rPr>
-            </w:pPr>
-            <w:r>
-              <w:rPr>
-                <w:sz w:val="24"/>
-                <w:szCs w:val="24"/>
-              </w:rPr>
-              <w:t>Jogos</w:t>
+            <w:vAlign w:val="center"/>
+          </w:tcPr>
+          <w:p>
+            <w:pPr>
+              <w:spacing w:before="240"/>
+              <w:jc w:val="center"/>
+              <w:rPr>
+                <w:sz w:val="24"/>
+                <w:szCs w:val="24"/>
+              </w:rPr>
+            </w:pPr>
+            <w:r>
+              <w:rPr>
+                <w:sz w:val="24"/>
+                <w:szCs w:val="24"/>
+              </w:rPr>
+              <w:t>Notícias</w:t>
             </w:r>
           </w:p>
         </w:tc>
         <w:tc>
           <w:tcPr>
             <w:tcW w:w="4247" w:type="dxa"/>
-          </w:tcPr>
-          <w:p>
-            <w:pPr>
-              <w:rPr>
-                <w:sz w:val="24"/>
-                <w:szCs w:val="24"/>
-              </w:rPr>
-            </w:pPr>
-            <w:r>
-              <w:rPr>
-                <w:sz w:val="24"/>
-                <w:szCs w:val="24"/>
-              </w:rPr>
-              <w:t xml:space="preserve">Funcionalidade no menu que exibe </w:t>
-            </w:r>
-            <w:r>
-              <w:rPr>
-                <w:sz w:val="24"/>
-                <w:szCs w:val="24"/>
-              </w:rPr>
-              <w:t>outro menu com links para outra página</w:t>
-            </w:r>
-            <w:r>
-              <w:rPr>
-                <w:sz w:val="24"/>
-                <w:szCs w:val="24"/>
-              </w:rPr>
-              <w:t>.</w:t>
+            <w:vAlign w:val="center"/>
+          </w:tcPr>
+          <w:p>
+            <w:pPr>
+              <w:spacing w:before="240"/>
+              <w:jc w:val="center"/>
+              <w:rPr>
+                <w:sz w:val="24"/>
+                <w:szCs w:val="24"/>
+              </w:rPr>
+            </w:pPr>
+            <w:r>
+              <w:rPr>
+                <w:sz w:val="24"/>
+                <w:szCs w:val="24"/>
+              </w:rPr>
+              <w:t xml:space="preserve">Páginas com notícias sobre o mundo dos </w:t>
+            </w:r>
+            <w:proofErr w:type="gramStart"/>
+            <w:r>
+              <w:rPr>
+                <w:sz w:val="24"/>
+                <w:szCs w:val="24"/>
+              </w:rPr>
+              <w:t>jogos(</w:t>
+            </w:r>
+            <w:proofErr w:type="gramEnd"/>
+            <w:r>
+              <w:rPr>
+                <w:sz w:val="24"/>
+                <w:szCs w:val="24"/>
+              </w:rPr>
+              <w:t>Redirecionado)</w:t>
             </w:r>
           </w:p>
         </w:tc>
@@ -488,57 +537,60 @@
         <w:tc>
           <w:tcPr>
             <w:tcW w:w="4247" w:type="dxa"/>
-          </w:tcPr>
-          <w:p>
-            <w:pPr>
-              <w:jc w:val="center"/>
-              <w:rPr>
-                <w:sz w:val="24"/>
-                <w:szCs w:val="24"/>
-              </w:rPr>
-            </w:pPr>
-            <w:r>
-              <w:rPr>
-                <w:sz w:val="24"/>
-                <w:szCs w:val="24"/>
-              </w:rPr>
-              <w:t>Carrossel</w:t>
+            <w:vAlign w:val="center"/>
+          </w:tcPr>
+          <w:p>
+            <w:pPr>
+              <w:spacing w:before="240"/>
+              <w:jc w:val="center"/>
+              <w:rPr>
+                <w:sz w:val="24"/>
+                <w:szCs w:val="24"/>
+              </w:rPr>
+            </w:pPr>
+            <w:r>
+              <w:rPr>
+                <w:sz w:val="24"/>
+                <w:szCs w:val="24"/>
+              </w:rPr>
+              <w:t>Jogos</w:t>
             </w:r>
           </w:p>
         </w:tc>
         <w:tc>
           <w:tcPr>
             <w:tcW w:w="4247" w:type="dxa"/>
-          </w:tcPr>
-          <w:p>
-            <w:pPr>
-              <w:rPr>
-                <w:sz w:val="24"/>
-                <w:szCs w:val="24"/>
-              </w:rPr>
-            </w:pPr>
-            <w:r>
-              <w:rPr>
-                <w:sz w:val="24"/>
-                <w:szCs w:val="24"/>
-              </w:rPr>
-              <w:t xml:space="preserve">Anúncios, novidades, </w:t>
-            </w:r>
-            <w:proofErr w:type="gramStart"/>
-            <w:r>
-              <w:rPr>
-                <w:sz w:val="24"/>
-                <w:szCs w:val="24"/>
-              </w:rPr>
-              <w:t>notícias e etc...</w:t>
-            </w:r>
-            <w:proofErr w:type="gramEnd"/>
-            <w:r>
-              <w:rPr>
-                <w:sz w:val="24"/>
-                <w:szCs w:val="24"/>
-              </w:rPr>
-              <w:t xml:space="preserve"> </w:t>
+            <w:vAlign w:val="center"/>
+          </w:tcPr>
+          <w:p>
+            <w:pPr>
+              <w:spacing w:before="240"/>
+              <w:jc w:val="center"/>
+              <w:rPr>
+                <w:sz w:val="24"/>
+                <w:szCs w:val="24"/>
+              </w:rPr>
+            </w:pPr>
+            <w:r>
+              <w:rPr>
+                <w:sz w:val="24"/>
+                <w:szCs w:val="24"/>
+              </w:rPr>
+              <w:t xml:space="preserve">Funcionalidade no menu que exibe </w:t>
+            </w:r>
+            <w:r>
+              <w:rPr>
+                <w:sz w:val="24"/>
+                <w:szCs w:val="24"/>
+              </w:rPr>
+              <w:t>outro menu com links para outra página</w:t>
+            </w:r>
+            <w:r>
+              <w:rPr>
+                <w:sz w:val="24"/>
+                <w:szCs w:val="24"/>
+              </w:rPr>
+              <w:t>.</w:t>
             </w:r>
           </w:p>
         </w:tc>
@@ -547,20 +599,80 @@
         <w:tc>
           <w:tcPr>
             <w:tcW w:w="4247" w:type="dxa"/>
-          </w:tcPr>
-          <w:p>
-            <w:pPr>
-              <w:jc w:val="center"/>
-              <w:rPr>
-                <w:sz w:val="24"/>
-                <w:szCs w:val="24"/>
-              </w:rPr>
-            </w:pPr>
-            <w:r>
-              <w:rPr>
-                <w:sz w:val="24"/>
-                <w:szCs w:val="24"/>
-              </w:rPr>
+            <w:vAlign w:val="center"/>
+          </w:tcPr>
+          <w:p>
+            <w:pPr>
+              <w:spacing w:before="240"/>
+              <w:jc w:val="center"/>
+              <w:rPr>
+                <w:sz w:val="24"/>
+                <w:szCs w:val="24"/>
+              </w:rPr>
+            </w:pPr>
+            <w:r>
+              <w:rPr>
+                <w:sz w:val="24"/>
+                <w:szCs w:val="24"/>
+              </w:rPr>
+              <w:t>Carrossel</w:t>
+            </w:r>
+          </w:p>
+        </w:tc>
+        <w:tc>
+          <w:tcPr>
+            <w:tcW w:w="4247" w:type="dxa"/>
+            <w:vAlign w:val="center"/>
+          </w:tcPr>
+          <w:p>
+            <w:pPr>
+              <w:spacing w:before="240"/>
+              <w:jc w:val="center"/>
+              <w:rPr>
+                <w:sz w:val="24"/>
+                <w:szCs w:val="24"/>
+              </w:rPr>
+            </w:pPr>
+            <w:r>
+              <w:rPr>
+                <w:sz w:val="24"/>
+                <w:szCs w:val="24"/>
+              </w:rPr>
+              <w:t xml:space="preserve">Anúncios, novidades, </w:t>
+            </w:r>
+            <w:proofErr w:type="gramStart"/>
+            <w:r>
+              <w:rPr>
+                <w:sz w:val="24"/>
+                <w:szCs w:val="24"/>
+              </w:rPr>
+              <w:t>notícias e etc...</w:t>
+            </w:r>
+            <w:proofErr w:type="gramEnd"/>
+          </w:p>
+        </w:tc>
+      </w:tr>
+      <w:tr>
+        <w:tc>
+          <w:tcPr>
+            <w:tcW w:w="4247" w:type="dxa"/>
+            <w:vAlign w:val="center"/>
+          </w:tcPr>
+          <w:p>
+            <w:pPr>
+              <w:spacing w:before="240"/>
+              <w:jc w:val="center"/>
+              <w:rPr>
+                <w:sz w:val="24"/>
+                <w:szCs w:val="24"/>
+              </w:rPr>
+            </w:pPr>
+            <w:r>
+              <w:rPr>
+                <w:sz w:val="24"/>
+                <w:szCs w:val="24"/>
+              </w:rPr>
+              <w:lastRenderedPageBreak/>
               <w:t>Catálogo</w:t>
             </w:r>
           </w:p>
@@ -568,9 +680,12 @@
         <w:tc>
           <w:tcPr>
             <w:tcW w:w="4247" w:type="dxa"/>
-          </w:tcPr>
-          <w:p>
-            <w:pPr>
+            <w:vAlign w:val="center"/>
+          </w:tcPr>
+          <w:p>
+            <w:pPr>
+              <w:spacing w:before="240"/>
+              <w:jc w:val="center"/>
               <w:rPr>
                 <w:sz w:val="24"/>
                 <w:szCs w:val="24"/>
@@ -583,20 +698,27 @@
               </w:rPr>
               <w:t xml:space="preserve">Catálogo de jogos classificado por </w:t>
             </w:r>
+            <w:r>
+              <w:rPr>
+                <w:sz w:val="24"/>
+                <w:szCs w:val="24"/>
+              </w:rPr>
+              <w:t>gêneros etc.</w:t>
+            </w:r>
+            <w:r>
+              <w:rPr>
+                <w:sz w:val="24"/>
+                <w:szCs w:val="24"/>
+              </w:rPr>
+              <w:t xml:space="preserve">, redireciona </w:t>
+            </w:r>
             <w:proofErr w:type="gramStart"/>
             <w:r>
               <w:rPr>
                 <w:sz w:val="24"/>
                 <w:szCs w:val="24"/>
               </w:rPr>
-              <w:t>gêneros</w:t>
-            </w:r>
-            <w:r>
-              <w:rPr>
-                <w:sz w:val="24"/>
-                <w:szCs w:val="24"/>
-              </w:rPr>
-              <w:t xml:space="preserve"> e etc...</w:t>
+              <w:t>pra</w:t>
             </w:r>
             <w:proofErr w:type="gramEnd"/>
             <w:r>
@@ -604,7 +726,7 @@
                 <w:sz w:val="24"/>
                 <w:szCs w:val="24"/>
               </w:rPr>
-              <w:t>, redireciona pra página do jogo</w:t>
+              <w:t xml:space="preserve"> página do jogo</w:t>
             </w:r>
             <w:r>
               <w:rPr>
@@ -617,7 +739,12 @@
         </w:tc>
       </w:tr>
     </w:tbl>
-    <w:p/>
+    <w:p>
+      <w:pPr>
+        <w:spacing w:before="240"/>
+        <w:jc w:val="center"/>
+      </w:pPr>
+    </w:p>
     <w:tbl>
       <w:tblPr>
         <w:tblStyle w:val="Tabelacomgrade"/>
@@ -633,9 +760,11 @@
           <w:tcPr>
             <w:tcW w:w="8494" w:type="dxa"/>
             <w:gridSpan w:val="2"/>
-          </w:tcPr>
-          <w:p>
-            <w:pPr>
+            <w:vAlign w:val="center"/>
+          </w:tcPr>
+          <w:p>
+            <w:pPr>
+              <w:spacing w:before="240"/>
               <w:jc w:val="center"/>
               <w:rPr>
                 <w:b/>
@@ -671,9 +800,11 @@
         <w:tc>
           <w:tcPr>
             <w:tcW w:w="4422" w:type="dxa"/>
-          </w:tcPr>
-          <w:p>
-            <w:pPr>
+            <w:vAlign w:val="center"/>
+          </w:tcPr>
+          <w:p>
+            <w:pPr>
+              <w:spacing w:before="240"/>
               <w:jc w:val="center"/>
               <w:rPr>
                 <w:sz w:val="24"/>
@@ -699,9 +830,11 @@
         <w:tc>
           <w:tcPr>
             <w:tcW w:w="4072" w:type="dxa"/>
-          </w:tcPr>
-          <w:p>
-            <w:pPr>
+            <w:vAlign w:val="center"/>
+          </w:tcPr>
+          <w:p>
+            <w:pPr>
+              <w:spacing w:before="240"/>
               <w:jc w:val="center"/>
               <w:rPr>
                 <w:sz w:val="24"/>
@@ -810,9 +943,11 @@
         <w:tc>
           <w:tcPr>
             <w:tcW w:w="4422" w:type="dxa"/>
-          </w:tcPr>
-          <w:p>
-            <w:pPr>
+            <w:vAlign w:val="center"/>
+          </w:tcPr>
+          <w:p>
+            <w:pPr>
+              <w:spacing w:before="240"/>
               <w:jc w:val="center"/>
               <w:rPr>
                 <w:sz w:val="24"/>
@@ -831,9 +966,11 @@
         <w:tc>
           <w:tcPr>
             <w:tcW w:w="4072" w:type="dxa"/>
-          </w:tcPr>
-          <w:p>
-            <w:pPr>
+            <w:vAlign w:val="center"/>
+          </w:tcPr>
+          <w:p>
+            <w:pPr>
+              <w:spacing w:before="240"/>
               <w:jc w:val="center"/>
               <w:rPr>
                 <w:sz w:val="24"/>
@@ -861,6 +998,13 @@
                 <w:highlight w:val="yellow"/>
               </w:rPr>
               <w:t>anúncios</w:t>
+            </w:r>
+            <w:r>
+              <w:rPr>
+                <w:sz w:val="24"/>
+                <w:szCs w:val="24"/>
+              </w:rPr>
+              <w:t>, gráfico temporal.</w:t>
             </w:r>
           </w:p>
         </w:tc>
@@ -869,29 +1013,198 @@
         <w:tc>
           <w:tcPr>
             <w:tcW w:w="4422" w:type="dxa"/>
-          </w:tcPr>
-          <w:p>
-            <w:pPr>
-              <w:jc w:val="center"/>
-              <w:rPr>
-                <w:sz w:val="24"/>
-                <w:szCs w:val="24"/>
-              </w:rPr>
-            </w:pPr>
+            <w:vAlign w:val="center"/>
+          </w:tcPr>
+          <w:p>
+            <w:pPr>
+              <w:spacing w:before="240"/>
+              <w:jc w:val="center"/>
+              <w:rPr>
+                <w:sz w:val="24"/>
+                <w:szCs w:val="24"/>
+              </w:rPr>
+            </w:pPr>
+            <w:r>
+              <w:rPr>
+                <w:sz w:val="24"/>
+                <w:szCs w:val="24"/>
+              </w:rPr>
+              <w:t>Catálogo de preços</w:t>
+            </w:r>
           </w:p>
         </w:tc>
         <w:tc>
           <w:tcPr>
             <w:tcW w:w="4072" w:type="dxa"/>
-          </w:tcPr>
-          <w:p>
-            <w:pPr>
-              <w:jc w:val="center"/>
-              <w:rPr>
-                <w:sz w:val="24"/>
-                <w:szCs w:val="24"/>
-              </w:rPr>
-            </w:pPr>
+            <w:vAlign w:val="center"/>
+          </w:tcPr>
+          <w:p>
+            <w:pPr>
+              <w:spacing w:before="240"/>
+              <w:jc w:val="center"/>
+              <w:rPr>
+                <w:sz w:val="24"/>
+                <w:szCs w:val="24"/>
+              </w:rPr>
+            </w:pPr>
+            <w:r>
+              <w:rPr>
+                <w:sz w:val="24"/>
+                <w:szCs w:val="24"/>
+              </w:rPr>
+              <w:t>Catálogo com preços de diferentes sites, com possíveis parcerias para descontos</w:t>
+            </w:r>
+          </w:p>
+        </w:tc>
+      </w:tr>
+      <w:tr>
+        <w:tc>
+          <w:tcPr>
+            <w:tcW w:w="4422" w:type="dxa"/>
+            <w:vAlign w:val="center"/>
+          </w:tcPr>
+          <w:p>
+            <w:pPr>
+              <w:spacing w:before="240"/>
+              <w:jc w:val="center"/>
+              <w:rPr>
+                <w:sz w:val="24"/>
+                <w:szCs w:val="24"/>
+              </w:rPr>
+            </w:pPr>
+            <w:r>
+              <w:rPr>
+                <w:sz w:val="24"/>
+                <w:szCs w:val="24"/>
+              </w:rPr>
+              <w:t>N</w:t>
+            </w:r>
+            <w:r>
+              <w:rPr>
+                <w:sz w:val="24"/>
+                <w:szCs w:val="24"/>
+              </w:rPr>
+              <w:t>otas</w:t>
+            </w:r>
+          </w:p>
+        </w:tc>
+        <w:tc>
+          <w:tcPr>
+            <w:tcW w:w="4072" w:type="dxa"/>
+            <w:vAlign w:val="center"/>
+          </w:tcPr>
+          <w:p>
+            <w:pPr>
+              <w:spacing w:before="240"/>
+              <w:jc w:val="center"/>
+              <w:rPr>
+                <w:sz w:val="24"/>
+                <w:szCs w:val="24"/>
+              </w:rPr>
+            </w:pPr>
+            <w:r>
+              <w:rPr>
+                <w:sz w:val="24"/>
+                <w:szCs w:val="24"/>
+              </w:rPr>
+              <w:t>Sessão dividida em duas sessões</w:t>
+            </w:r>
+          </w:p>
+        </w:tc>
+      </w:tr>
+      <w:tr>
+        <w:tc>
+          <w:tcPr>
+            <w:tcW w:w="4422" w:type="dxa"/>
+            <w:vAlign w:val="center"/>
+          </w:tcPr>
+          <w:p>
+            <w:pPr>
+              <w:spacing w:before="240"/>
+              <w:jc w:val="center"/>
+              <w:rPr>
+                <w:sz w:val="24"/>
+                <w:szCs w:val="24"/>
+              </w:rPr>
+            </w:pPr>
+            <w:r>
+              <w:rPr>
+                <w:sz w:val="24"/>
+                <w:szCs w:val="24"/>
+              </w:rPr>
+              <w:t>Sessão de Críticos</w:t>
+            </w:r>
+          </w:p>
+        </w:tc>
+        <w:tc>
+          <w:tcPr>
+            <w:tcW w:w="4072" w:type="dxa"/>
+            <w:vAlign w:val="center"/>
+          </w:tcPr>
+          <w:p>
+            <w:pPr>
+              <w:spacing w:before="240"/>
+              <w:jc w:val="center"/>
+              <w:rPr>
+                <w:sz w:val="24"/>
+                <w:szCs w:val="24"/>
+              </w:rPr>
+            </w:pPr>
+            <w:r>
+              <w:rPr>
+                <w:sz w:val="24"/>
+                <w:szCs w:val="24"/>
+              </w:rPr>
+              <w:t>Onde os críticos fazem sua avaliação detalhada e deixam sua nota.</w:t>
+            </w:r>
+          </w:p>
+        </w:tc>
+      </w:tr>
+      <w:tr>
+        <w:tc>
+          <w:tcPr>
+            <w:tcW w:w="4422" w:type="dxa"/>
+            <w:vAlign w:val="center"/>
+          </w:tcPr>
+          <w:p>
+            <w:pPr>
+              <w:spacing w:before="240"/>
+              <w:jc w:val="center"/>
+              <w:rPr>
+                <w:sz w:val="24"/>
+                <w:szCs w:val="24"/>
+              </w:rPr>
+            </w:pPr>
+            <w:r>
+              <w:rPr>
+                <w:sz w:val="24"/>
+                <w:szCs w:val="24"/>
+              </w:rPr>
+              <w:t>Sessão de usuários</w:t>
+            </w:r>
+          </w:p>
+        </w:tc>
+        <w:tc>
+          <w:tcPr>
+            <w:tcW w:w="4072" w:type="dxa"/>
+            <w:vAlign w:val="center"/>
+          </w:tcPr>
+          <w:p>
+            <w:pPr>
+              <w:spacing w:before="240"/>
+              <w:jc w:val="center"/>
+              <w:rPr>
+                <w:sz w:val="24"/>
+                <w:szCs w:val="24"/>
+              </w:rPr>
+            </w:pPr>
+            <w:r>
+              <w:rPr>
+                <w:sz w:val="24"/>
+                <w:szCs w:val="24"/>
+              </w:rPr>
+              <w:t>Onde os usuários avaliam de forma suscinta, por frases pré-definidas pelo site e deixam sua nota.</w:t>
+            </w:r>
           </w:p>
         </w:tc>
       </w:tr>
@@ -1893,16 +2206,9 @@
 <file path=customXml/itemProps1.xml><?xml version="1.0" encoding="utf-8"?>
 <ds:datastoreItem xmlns:ds="http://schemas.openxmlformats.org/officeDocument/2006/customXml" ds:itemID="{FAC50979-75DF-4509-90C2-C175E438576B}">
   <ds:schemaRefs>
-    <ds:schemaRef ds:uri="f3a67211-736b-462a-b019-8fb0419646f5"/>
-    <ds:schemaRef ds:uri="http://schemas.openxmlformats.org/package/2006/metadata/core-properties"/>
+    <ds:schemaRef ds:uri="http://schemas.microsoft.com/office/2006/metadata/properties"/>
+    <ds:schemaRef ds:uri="http://schemas.microsoft.com/office/infopath/2007/PartnerControls"/>
     <ds:schemaRef ds:uri="c55d780a-7d6a-4030-b45f-6f222b1632c5"/>
-    <ds:schemaRef ds:uri="http://www.w3.org/XML/1998/namespace"/>
-    <ds:schemaRef ds:uri="http://schemas.microsoft.com/office/2006/metadata/properties"/>
-    <ds:schemaRef ds:uri="http://purl.org/dc/elements/1.1/"/>
-    <ds:schemaRef ds:uri="http://schemas.microsoft.com/office/2006/documentManagement/types"/>
-    <ds:schemaRef ds:uri="http://schemas.microsoft.com/office/infopath/2007/PartnerControls"/>
-    <ds:schemaRef ds:uri="http://purl.org/dc/dcmitype/"/>
-    <ds:schemaRef ds:uri="http://purl.org/dc/terms/"/>
   </ds:schemaRefs>
 </ds:datastoreItem>
 </file>

</xml_diff>